<commit_message>
Refactorings, added files for testing and documentation
</commit_message>
<xml_diff>
--- a/Refactoring_documentation.docx
+++ b/Refactoring_documentation.docx
@@ -32,7 +32,16 @@
         </w:rPr>
       </w:pPr>
       <w:r>
-        <w:t xml:space="preserve">Redesigned the project structure: </w:t>
+        <w:t>Redesign</w:t>
+      </w:r>
+      <w:r>
+        <w:rPr>
+          <w:lang w:val="en-US"/>
+        </w:rPr>
+        <w:t xml:space="preserve"> of</w:t>
+      </w:r>
+      <w:r>
+        <w:t xml:space="preserve"> the project structure: </w:t>
       </w:r>
     </w:p>
     <w:p>
@@ -50,19 +59,7 @@
         <w:rPr>
           <w:lang w:val="en-US"/>
         </w:rPr>
-        <w:t xml:space="preserve">Renamed </w:t>
-      </w:r>
-      <w:r>
-        <w:rPr>
-          <w:lang w:val="en-US"/>
-        </w:rPr>
-        <w:t xml:space="preserve">the </w:t>
-      </w:r>
-      <w:r>
-        <w:rPr>
-          <w:lang w:val="en-US"/>
-        </w:rPr>
-        <w:t xml:space="preserve">project to </w:t>
+        <w:t>Add a class diagram.</w:t>
       </w:r>
     </w:p>
     <w:p>
@@ -77,285 +74,971 @@
         </w:rPr>
       </w:pPr>
       <w:r>
-        <w:t xml:space="preserve">Renamed the main class </w:t>
-      </w:r>
-      <w:r>
-        <w:rPr>
-          <w:lang w:val="en-US"/>
-        </w:rPr>
-        <w:t>BaseGa</w:t>
-      </w:r>
+        <w:rPr>
+          <w:lang w:val="en-US"/>
+        </w:rPr>
+        <w:t>Extract</w:t>
+      </w:r>
+      <w:r>
+        <w:rPr>
+          <w:lang w:val="en-US"/>
+        </w:rPr>
+        <w:t xml:space="preserve"> each class in a separate file with a </w:t>
+      </w:r>
+      <w:r>
+        <w:rPr>
+          <w:lang w:val="en-US"/>
+        </w:rPr>
+        <w:t xml:space="preserve">proper </w:t>
+      </w:r>
+      <w:r>
+        <w:rPr>
+          <w:lang w:val="en-US"/>
+        </w:rPr>
+        <w:t xml:space="preserve"> name:</w:t>
+      </w:r>
+    </w:p>
+    <w:p>
+      <w:pPr>
+        <w:pStyle w:val="ListParagraph"/>
+        <w:numPr>
+          <w:ilvl w:val="2"/>
+          <w:numId w:val="1"/>
+        </w:numPr>
+        <w:rPr>
+          <w:lang w:val="en-US"/>
+        </w:rPr>
+      </w:pPr>
+      <w:r>
+        <w:rPr>
+          <w:lang w:val="en-US"/>
+        </w:rPr>
+        <w:t>Checker.cs</w:t>
+      </w:r>
+    </w:p>
+    <w:p>
+      <w:pPr>
+        <w:pStyle w:val="ListParagraph"/>
+        <w:numPr>
+          <w:ilvl w:val="2"/>
+          <w:numId w:val="1"/>
+        </w:numPr>
+        <w:rPr>
+          <w:lang w:val="en-US"/>
+        </w:rPr>
+      </w:pPr>
+      <w:r>
+        <w:rPr>
+          <w:lang w:val="en-US"/>
+        </w:rPr>
+        <w:t xml:space="preserve">ConsoreRenderer.cs </w:t>
+      </w:r>
+    </w:p>
+    <w:p>
+      <w:pPr>
+        <w:pStyle w:val="ListParagraph"/>
+        <w:numPr>
+          <w:ilvl w:val="2"/>
+          <w:numId w:val="1"/>
+        </w:numPr>
+        <w:rPr>
+          <w:lang w:val="en-US"/>
+        </w:rPr>
+      </w:pPr>
+      <w:r>
+        <w:rPr>
+          <w:lang w:val="en-US"/>
+        </w:rPr>
+        <w:t>ConsoleWriter.cs</w:t>
+      </w:r>
+    </w:p>
+    <w:p>
+      <w:pPr>
+        <w:pStyle w:val="ListParagraph"/>
+        <w:numPr>
+          <w:ilvl w:val="2"/>
+          <w:numId w:val="1"/>
+        </w:numPr>
+        <w:rPr>
+          <w:lang w:val="en-US"/>
+        </w:rPr>
+      </w:pPr>
+      <w:r>
+        <w:rPr>
+          <w:lang w:val="en-US"/>
+        </w:rPr>
+        <w:t xml:space="preserve">Engine.cs </w:t>
+      </w:r>
+    </w:p>
+    <w:p>
+      <w:pPr>
+        <w:pStyle w:val="ListParagraph"/>
+        <w:numPr>
+          <w:ilvl w:val="2"/>
+          <w:numId w:val="1"/>
+        </w:numPr>
+        <w:rPr>
+          <w:lang w:val="en-US"/>
+        </w:rPr>
+      </w:pPr>
+      <w:r>
+        <w:rPr>
+          <w:lang w:val="en-US"/>
+        </w:rPr>
+        <w:t xml:space="preserve">FieldCell.cs </w:t>
+      </w:r>
+    </w:p>
+    <w:p>
+      <w:pPr>
+        <w:pStyle w:val="ListParagraph"/>
+        <w:numPr>
+          <w:ilvl w:val="2"/>
+          <w:numId w:val="1"/>
+        </w:numPr>
+        <w:rPr>
+          <w:lang w:val="en-US"/>
+        </w:rPr>
+      </w:pPr>
+      <w:r>
+        <w:rPr>
+          <w:lang w:val="en-US"/>
+        </w:rPr>
+        <w:t>FieldCellFactory.cs</w:t>
+      </w:r>
+    </w:p>
+    <w:p>
+      <w:pPr>
+        <w:pStyle w:val="ListParagraph"/>
+        <w:numPr>
+          <w:ilvl w:val="2"/>
+          <w:numId w:val="1"/>
+        </w:numPr>
+        <w:rPr>
+          <w:lang w:val="en-US"/>
+        </w:rPr>
+      </w:pPr>
+      <w:r>
+        <w:rPr>
+          <w:lang w:val="en-US"/>
+        </w:rPr>
+        <w:t>Figure.cs</w:t>
+      </w:r>
+    </w:p>
+    <w:p>
+      <w:pPr>
+        <w:pStyle w:val="ListParagraph"/>
+        <w:numPr>
+          <w:ilvl w:val="2"/>
+          <w:numId w:val="1"/>
+        </w:numPr>
+        <w:rPr>
+          <w:lang w:val="en-US"/>
+        </w:rPr>
+      </w:pPr>
+      <w:r>
+        <w:rPr>
+          <w:lang w:val="en-US"/>
+        </w:rPr>
+        <w:t>FigureFactory.cs</w:t>
+      </w:r>
+    </w:p>
+    <w:p>
+      <w:pPr>
+        <w:pStyle w:val="ListParagraph"/>
+        <w:numPr>
+          <w:ilvl w:val="2"/>
+          <w:numId w:val="1"/>
+        </w:numPr>
+        <w:rPr>
+          <w:lang w:val="en-US"/>
+        </w:rPr>
+      </w:pPr>
+      <w:r>
+        <w:rPr>
+          <w:lang w:val="en-US"/>
+        </w:rPr>
+        <w:t xml:space="preserve">Frame.cs King.cs </w:t>
+      </w:r>
+    </w:p>
+    <w:p>
+      <w:pPr>
+        <w:pStyle w:val="ListParagraph"/>
+        <w:numPr>
+          <w:ilvl w:val="2"/>
+          <w:numId w:val="1"/>
+        </w:numPr>
+        <w:rPr>
+          <w:lang w:val="en-US"/>
+        </w:rPr>
+      </w:pPr>
+      <w:r>
+        <w:rPr>
+          <w:lang w:val="en-US"/>
+        </w:rPr>
+        <w:t>KingSurvival.cs</w:t>
+      </w:r>
+      <w:r>
+        <w:rPr>
+          <w:lang w:val="en-US"/>
+        </w:rPr>
+        <w:t xml:space="preserve"> </w:t>
+      </w:r>
+    </w:p>
+    <w:p>
+      <w:pPr>
+        <w:pStyle w:val="ListParagraph"/>
+        <w:numPr>
+          <w:ilvl w:val="2"/>
+          <w:numId w:val="1"/>
+        </w:numPr>
+        <w:rPr>
+          <w:lang w:val="en-US"/>
+        </w:rPr>
+      </w:pPr>
+      <w:r>
+        <w:rPr>
+          <w:lang w:val="en-US"/>
+        </w:rPr>
+        <w:t xml:space="preserve">Pawn.cs </w:t>
+      </w:r>
+    </w:p>
+    <w:p>
+      <w:pPr>
+        <w:pStyle w:val="ListParagraph"/>
+        <w:numPr>
+          <w:ilvl w:val="2"/>
+          <w:numId w:val="1"/>
+        </w:numPr>
+        <w:rPr>
+          <w:lang w:val="en-US"/>
+        </w:rPr>
+      </w:pPr>
+      <w:r>
+        <w:rPr>
+          <w:lang w:val="en-US"/>
+        </w:rPr>
+        <w:t xml:space="preserve">Table.cs </w:t>
+      </w:r>
+    </w:p>
+    <w:p>
+      <w:pPr>
+        <w:pStyle w:val="ListParagraph"/>
+        <w:numPr>
+          <w:ilvl w:val="2"/>
+          <w:numId w:val="1"/>
+        </w:numPr>
+        <w:rPr>
+          <w:lang w:val="en-US"/>
+        </w:rPr>
+      </w:pPr>
+      <w:r>
+        <w:rPr>
+          <w:lang w:val="en-US"/>
+        </w:rPr>
+        <w:t>TableEnumerator.cs</w:t>
+      </w:r>
+    </w:p>
+    <w:p>
+      <w:pPr>
+        <w:pStyle w:val="ListParagraph"/>
+        <w:numPr>
+          <w:ilvl w:val="1"/>
+          <w:numId w:val="1"/>
+        </w:numPr>
+        <w:rPr>
+          <w:lang w:val="en-US"/>
+        </w:rPr>
+      </w:pPr>
+      <w:r>
+        <w:rPr>
+          <w:lang w:val="en-US"/>
+        </w:rPr>
+        <w:t>Create interfaces and situate them in corresponding files in a dedicated folder:</w:t>
+      </w:r>
+    </w:p>
+    <w:p>
+      <w:pPr>
+        <w:pStyle w:val="ListParagraph"/>
+        <w:numPr>
+          <w:ilvl w:val="2"/>
+          <w:numId w:val="1"/>
+        </w:numPr>
+        <w:rPr>
+          <w:lang w:val="en-US"/>
+        </w:rPr>
+      </w:pPr>
+      <w:r>
+        <w:rPr>
+          <w:lang w:val="en-US"/>
+        </w:rPr>
+        <w:t>ICell.cs</w:t>
+      </w:r>
+    </w:p>
+    <w:p>
+      <w:pPr>
+        <w:pStyle w:val="ListParagraph"/>
+        <w:numPr>
+          <w:ilvl w:val="2"/>
+          <w:numId w:val="1"/>
+        </w:numPr>
+        <w:rPr>
+          <w:lang w:val="en-US"/>
+        </w:rPr>
+      </w:pPr>
+      <w:r>
+        <w:rPr>
+          <w:lang w:val="en-US"/>
+        </w:rPr>
+        <w:t>I</w:t>
+      </w:r>
+      <w:r>
+        <w:rPr>
+          <w:lang w:val="en-US"/>
+        </w:rPr>
+        <w:t>FieldCellFactory.cs</w:t>
+      </w:r>
+    </w:p>
+    <w:p>
+      <w:pPr>
+        <w:pStyle w:val="ListParagraph"/>
+        <w:numPr>
+          <w:ilvl w:val="2"/>
+          <w:numId w:val="1"/>
+        </w:numPr>
+        <w:rPr>
+          <w:lang w:val="en-US"/>
+        </w:rPr>
+      </w:pPr>
+      <w:r>
+        <w:rPr>
+          <w:lang w:val="en-US"/>
+        </w:rPr>
+        <w:t>IFigure.cs</w:t>
+      </w:r>
+    </w:p>
+    <w:p>
+      <w:pPr>
+        <w:pStyle w:val="ListParagraph"/>
+        <w:numPr>
+          <w:ilvl w:val="2"/>
+          <w:numId w:val="1"/>
+        </w:numPr>
+        <w:rPr>
+          <w:lang w:val="en-US"/>
+        </w:rPr>
+      </w:pPr>
+      <w:r>
+        <w:rPr>
+          <w:lang w:val="en-US"/>
+        </w:rPr>
+        <w:t>I</w:t>
+      </w:r>
+      <w:r>
+        <w:rPr>
+          <w:lang w:val="en-US"/>
+        </w:rPr>
+        <w:t>FigureFactory.cs</w:t>
+      </w:r>
+    </w:p>
+    <w:p>
+      <w:pPr>
+        <w:pStyle w:val="ListParagraph"/>
+        <w:numPr>
+          <w:ilvl w:val="2"/>
+          <w:numId w:val="1"/>
+        </w:numPr>
+        <w:rPr>
+          <w:lang w:val="en-US"/>
+        </w:rPr>
+      </w:pPr>
+      <w:r>
+        <w:rPr>
+          <w:lang w:val="en-US"/>
+        </w:rPr>
+        <w:t>IFrame.cs</w:t>
+      </w:r>
+    </w:p>
+    <w:p>
+      <w:pPr>
+        <w:pStyle w:val="ListParagraph"/>
+        <w:numPr>
+          <w:ilvl w:val="2"/>
+          <w:numId w:val="1"/>
+        </w:numPr>
+        <w:rPr>
+          <w:lang w:val="en-US"/>
+        </w:rPr>
+      </w:pPr>
+      <w:r>
+        <w:rPr>
+          <w:lang w:val="en-US"/>
+        </w:rPr>
+        <w:t>IRendere.cs</w:t>
+      </w:r>
+    </w:p>
+    <w:p>
+      <w:pPr>
+        <w:pStyle w:val="ListParagraph"/>
+        <w:numPr>
+          <w:ilvl w:val="2"/>
+          <w:numId w:val="1"/>
+        </w:numPr>
+        <w:rPr>
+          <w:lang w:val="en-US"/>
+        </w:rPr>
+      </w:pPr>
+      <w:r>
+        <w:rPr>
+          <w:lang w:val="en-US"/>
+        </w:rPr>
+        <w:t>ITable.cs</w:t>
+      </w:r>
+    </w:p>
+    <w:p>
+      <w:pPr>
+        <w:pStyle w:val="ListParagraph"/>
+        <w:numPr>
+          <w:ilvl w:val="2"/>
+          <w:numId w:val="1"/>
+        </w:numPr>
+        <w:rPr>
+          <w:lang w:val="en-US"/>
+        </w:rPr>
+      </w:pPr>
+      <w:r>
+        <w:rPr>
+          <w:lang w:val="en-US"/>
+        </w:rPr>
+        <w:t>IWriter.cs</w:t>
+      </w:r>
+    </w:p>
+    <w:p>
+      <w:pPr>
+        <w:pStyle w:val="ListParagraph"/>
+        <w:numPr>
+          <w:ilvl w:val="1"/>
+          <w:numId w:val="1"/>
+        </w:numPr>
+        <w:rPr>
+          <w:lang w:val="en-US"/>
+        </w:rPr>
+      </w:pPr>
+      <w:r>
+        <w:rPr>
+          <w:lang w:val="en-US"/>
+        </w:rPr>
+        <w:t>Implement unit tests.</w:t>
+      </w:r>
+    </w:p>
+    <w:p>
+      <w:pPr>
+        <w:pStyle w:val="ListParagraph"/>
+        <w:numPr>
+          <w:ilvl w:val="1"/>
+          <w:numId w:val="1"/>
+        </w:numPr>
+        <w:rPr>
+          <w:lang w:val="en-US"/>
+        </w:rPr>
+      </w:pPr>
+      <w:r>
+        <w:t>Rename</w:t>
+      </w:r>
+      <w:r>
+        <w:rPr>
+          <w:lang w:val="en-US"/>
+        </w:rPr>
+        <w:t xml:space="preserve"> </w:t>
+      </w:r>
+      <w:r>
+        <w:t xml:space="preserve">the main class </w:t>
+      </w:r>
+      <w:r>
+        <w:rPr>
+          <w:lang w:val="en-US"/>
+        </w:rPr>
+        <w:t xml:space="preserve">from Program </w:t>
+      </w:r>
+      <w:r>
+        <w:t xml:space="preserve"> to </w:t>
+      </w:r>
+      <w:r>
+        <w:rPr>
+          <w:lang w:val="en-US"/>
+        </w:rPr>
+        <w:t>KingSurvival</w:t>
+      </w:r>
+    </w:p>
+    <w:p>
+      <w:pPr>
+        <w:pStyle w:val="ListParagraph"/>
+        <w:numPr>
+          <w:ilvl w:val="1"/>
+          <w:numId w:val="1"/>
+        </w:numPr>
+        <w:rPr>
+          <w:lang w:val="en-US"/>
+        </w:rPr>
+      </w:pPr>
+      <w:r>
+        <w:rPr>
+          <w:lang w:val="en-US"/>
+        </w:rPr>
+        <w:t>Export the symbols used in the frame drawing into an external file.</w:t>
+      </w:r>
+      <w:r>
+        <w:rPr>
+          <w:lang w:val="en-US"/>
+        </w:rPr>
+        <w:br/>
+      </w:r>
+    </w:p>
+    <w:p>
+      <w:pPr>
+        <w:pStyle w:val="ListParagraph"/>
+        <w:numPr>
+          <w:ilvl w:val="0"/>
+          <w:numId w:val="1"/>
+        </w:numPr>
+        <w:rPr>
+          <w:lang w:val="en-US"/>
+        </w:rPr>
+      </w:pPr>
+      <w:r>
+        <w:rPr>
+          <w:lang w:val="en-US"/>
+        </w:rPr>
+        <w:t>Reformatting of</w:t>
+      </w:r>
+      <w:r>
+        <w:rPr>
+          <w:lang w:val="en-US"/>
+        </w:rPr>
+        <w:t xml:space="preserve"> the source code:</w:t>
+      </w:r>
+    </w:p>
+    <w:p>
+      <w:pPr>
+        <w:pStyle w:val="ListParagraph"/>
+        <w:numPr>
+          <w:ilvl w:val="1"/>
+          <w:numId w:val="1"/>
+        </w:numPr>
+        <w:rPr>
+          <w:lang w:val="en-US"/>
+        </w:rPr>
+      </w:pPr>
+      <w:r>
+        <w:rPr>
+          <w:lang w:val="en-US"/>
+        </w:rPr>
+        <w:t>Removed all unneeded empty lines</w:t>
+      </w:r>
+      <w:r>
+        <w:rPr>
+          <w:lang w:val="en-US"/>
+        </w:rPr>
+        <w:t>.</w:t>
+      </w:r>
+    </w:p>
+    <w:p>
+      <w:pPr>
+        <w:pStyle w:val="ListParagraph"/>
+        <w:numPr>
+          <w:ilvl w:val="1"/>
+          <w:numId w:val="1"/>
+        </w:numPr>
+        <w:rPr>
+          <w:lang w:val="en-US"/>
+        </w:rPr>
+      </w:pPr>
+      <w:r>
+        <w:rPr>
+          <w:lang w:val="en-US"/>
+        </w:rPr>
+        <w:t>Add comprehensive and detailed comments.</w:t>
+      </w:r>
+    </w:p>
+    <w:p>
+      <w:pPr>
+        <w:pStyle w:val="ListParagraph"/>
+        <w:ind w:left="1440"/>
+        <w:rPr>
+          <w:lang w:val="en-US"/>
+        </w:rPr>
+      </w:pPr>
+    </w:p>
+    <w:p>
+      <w:pPr>
+        <w:pStyle w:val="ListParagraph"/>
+        <w:numPr>
+          <w:ilvl w:val="0"/>
+          <w:numId w:val="1"/>
+        </w:numPr>
+        <w:rPr>
+          <w:lang w:val="en-US"/>
+        </w:rPr>
+      </w:pPr>
+      <w:r>
+        <w:rPr>
+          <w:lang w:val="en-US"/>
+        </w:rPr>
+        <w:t>Rename all variables and methods according to the proper naming convention.</w:t>
+      </w:r>
+    </w:p>
+    <w:p>
+      <w:pPr>
+        <w:pStyle w:val="ListParagraph"/>
+        <w:rPr>
+          <w:lang w:val="en-US"/>
+        </w:rPr>
+      </w:pPr>
+    </w:p>
+    <w:p>
+      <w:pPr>
+        <w:pStyle w:val="ListParagraph"/>
+        <w:numPr>
+          <w:ilvl w:val="0"/>
+          <w:numId w:val="1"/>
+        </w:numPr>
+        <w:rPr>
+          <w:lang w:val="en-US"/>
+        </w:rPr>
+      </w:pPr>
+      <w:r>
+        <w:rPr>
+          <w:lang w:val="en-US"/>
+        </w:rPr>
+        <w:t>Introduce global constants like:</w:t>
+      </w:r>
+    </w:p>
+    <w:p>
+      <w:pPr>
+        <w:pStyle w:val="ListParagraph"/>
+        <w:numPr>
+          <w:ilvl w:val="1"/>
+          <w:numId w:val="1"/>
+        </w:numPr>
+        <w:rPr>
+          <w:lang w:val="en-US"/>
+        </w:rPr>
+      </w:pPr>
+      <w:r>
+        <w:rPr>
+          <w:lang w:val="en-US"/>
+        </w:rPr>
+        <w:t>DistanceBetweenCellsX</w:t>
+      </w:r>
+      <w:r>
+        <w:rPr>
+          <w:lang w:val="en-US"/>
+        </w:rPr>
+        <w:t>, DistanceBetweenCellsY</w:t>
+      </w:r>
+    </w:p>
+    <w:p>
+      <w:pPr>
+        <w:pStyle w:val="ListParagraph"/>
+        <w:numPr>
+          <w:ilvl w:val="1"/>
+          <w:numId w:val="1"/>
+        </w:numPr>
+        <w:rPr>
+          <w:lang w:val="en-US"/>
+        </w:rPr>
+      </w:pPr>
+      <w:r>
+        <w:rPr>
+          <w:lang w:val="en-US"/>
+        </w:rPr>
+        <w:t>ConsoleInitialPositionX</w:t>
+      </w:r>
+      <w:r>
+        <w:rPr>
+          <w:lang w:val="en-US"/>
+        </w:rPr>
+        <w:t>, ConsoleInitialPositionY</w:t>
+      </w:r>
+    </w:p>
+    <w:p>
+      <w:pPr>
+        <w:pStyle w:val="ListParagraph"/>
+        <w:numPr>
+          <w:ilvl w:val="1"/>
+          <w:numId w:val="1"/>
+        </w:numPr>
+        <w:rPr>
+          <w:lang w:val="en-US"/>
+        </w:rPr>
+      </w:pPr>
+      <w:r>
+        <w:rPr>
+          <w:lang w:val="en-US"/>
+        </w:rPr>
+        <w:t>FirstFieldColor</w:t>
+      </w:r>
+      <w:r>
+        <w:rPr>
+          <w:lang w:val="en-US"/>
+        </w:rPr>
+        <w:t xml:space="preserve">, </w:t>
+      </w:r>
+      <w:r>
+        <w:rPr>
+          <w:lang w:val="en-US"/>
+        </w:rPr>
+        <w:t>SecondFieldColor</w:t>
+      </w:r>
+    </w:p>
+    <w:p>
+      <w:pPr>
+        <w:pStyle w:val="ListParagraph"/>
+        <w:numPr>
+          <w:ilvl w:val="0"/>
+          <w:numId w:val="1"/>
+        </w:numPr>
+        <w:rPr>
+          <w:lang w:val="en-US"/>
+        </w:rPr>
+      </w:pPr>
+      <w:r>
+        <w:rPr>
+          <w:lang w:val="en-US"/>
+        </w:rPr>
+        <w:lastRenderedPageBreak/>
+        <w:t>Use factories to create objects for given set of classes:</w:t>
+      </w:r>
+    </w:p>
+    <w:p>
+      <w:pPr>
+        <w:pStyle w:val="ListParagraph"/>
+        <w:numPr>
+          <w:ilvl w:val="2"/>
+          <w:numId w:val="1"/>
+        </w:numPr>
+        <w:rPr>
+          <w:lang w:val="en-US"/>
+        </w:rPr>
+      </w:pPr>
+      <w:r>
+        <w:rPr>
+          <w:lang w:val="en-US"/>
+        </w:rPr>
+        <w:t>FieldCellFactory.cs</w:t>
+      </w:r>
+    </w:p>
+    <w:p>
+      <w:pPr>
+        <w:pStyle w:val="ListParagraph"/>
+        <w:numPr>
+          <w:ilvl w:val="2"/>
+          <w:numId w:val="1"/>
+        </w:numPr>
+        <w:rPr>
+          <w:lang w:val="en-US"/>
+        </w:rPr>
+      </w:pPr>
+      <w:r>
+        <w:rPr>
+          <w:lang w:val="en-US"/>
+        </w:rPr>
+        <w:t>FigureFactory.cs</w:t>
+      </w:r>
+    </w:p>
+    <w:p>
+      <w:pPr>
+        <w:pStyle w:val="ListParagraph"/>
+        <w:ind w:left="2160"/>
+        <w:rPr>
+          <w:lang w:val="en-US"/>
+        </w:rPr>
+      </w:pPr>
+    </w:p>
+    <w:p>
+      <w:pPr>
+        <w:pStyle w:val="ListParagraph"/>
+        <w:numPr>
+          <w:ilvl w:val="0"/>
+          <w:numId w:val="1"/>
+        </w:numPr>
+        <w:rPr>
+          <w:lang w:val="en-US"/>
+        </w:rPr>
+      </w:pPr>
+      <w:r>
+        <w:rPr>
+          <w:lang w:val="en-US"/>
+        </w:rPr>
+        <w:t>Create hierarchy of classes and interfaces like:</w:t>
+      </w:r>
+    </w:p>
+    <w:p>
+      <w:pPr>
+        <w:pStyle w:val="ListParagraph"/>
+        <w:numPr>
+          <w:ilvl w:val="1"/>
+          <w:numId w:val="1"/>
+        </w:numPr>
+        <w:rPr>
+          <w:lang w:val="en-US"/>
+        </w:rPr>
+      </w:pPr>
+      <w:r>
+        <w:rPr>
+          <w:b/>
+          <w:lang w:val="en-US"/>
+        </w:rPr>
+        <w:t>Pawn</w:t>
+      </w:r>
+      <w:r>
+        <w:rPr>
+          <w:lang w:val="en-US"/>
+        </w:rPr>
+        <w:t xml:space="preserve"> derives </w:t>
+      </w:r>
+      <w:r>
+        <w:rPr>
+          <w:b/>
+          <w:lang w:val="en-US"/>
+        </w:rPr>
+        <w:t>Figure</w:t>
+      </w:r>
+      <w:r>
+        <w:rPr>
+          <w:lang w:val="en-US"/>
+        </w:rPr>
+        <w:t xml:space="preserve"> which implements  </w:t>
+      </w:r>
+      <w:r>
+        <w:rPr>
+          <w:b/>
+          <w:lang w:val="en-US"/>
+        </w:rPr>
+        <w:t>IFigure</w:t>
+      </w:r>
+    </w:p>
+    <w:p>
+      <w:pPr>
+        <w:pStyle w:val="ListParagraph"/>
+        <w:numPr>
+          <w:ilvl w:val="1"/>
+          <w:numId w:val="1"/>
+        </w:numPr>
+        <w:rPr>
+          <w:lang w:val="en-US"/>
+        </w:rPr>
+      </w:pPr>
+      <w:r>
+        <w:rPr>
+          <w:b/>
+          <w:lang w:val="en-US"/>
+        </w:rPr>
+        <w:t>King</w:t>
+      </w:r>
+      <w:r>
+        <w:rPr>
+          <w:lang w:val="en-US"/>
+        </w:rPr>
+        <w:t xml:space="preserve"> derives </w:t>
+      </w:r>
+      <w:r>
+        <w:rPr>
+          <w:b/>
+          <w:lang w:val="en-US"/>
+        </w:rPr>
+        <w:t>Figure</w:t>
+      </w:r>
+      <w:r>
+        <w:rPr>
+          <w:lang w:val="en-US"/>
+        </w:rPr>
+        <w:t xml:space="preserve"> which </w:t>
+      </w:r>
+      <w:r>
+        <w:rPr>
+          <w:lang w:val="en-US"/>
+        </w:rPr>
+        <w:t>…</w:t>
+      </w:r>
+    </w:p>
+    <w:p>
+      <w:pPr>
+        <w:pStyle w:val="ListParagraph"/>
+        <w:ind w:left="1440"/>
+        <w:rPr>
+          <w:lang w:val="en-US"/>
+        </w:rPr>
+      </w:pPr>
+    </w:p>
+    <w:p>
+      <w:pPr>
+        <w:pStyle w:val="ListParagraph"/>
+        <w:numPr>
+          <w:ilvl w:val="0"/>
+          <w:numId w:val="1"/>
+        </w:numPr>
+        <w:rPr>
+          <w:lang w:val="en-US"/>
+        </w:rPr>
+      </w:pPr>
+      <w:r>
+        <w:rPr>
+          <w:lang w:val="en-US"/>
+        </w:rPr>
+        <w:t xml:space="preserve">Create enumerator </w:t>
+      </w:r>
+      <w:r>
+        <w:rPr>
+          <w:b/>
+          <w:lang w:val="en-US"/>
+        </w:rPr>
+        <w:t>TableEnumerator</w:t>
+      </w:r>
+      <w:r>
+        <w:rPr>
+          <w:b/>
+          <w:lang w:val="en-US"/>
+        </w:rPr>
+        <w:t xml:space="preserve"> </w:t>
+      </w:r>
+      <w:r>
+        <w:rPr>
+          <w:lang w:val="en-US"/>
+        </w:rPr>
+        <w:t>which is used to iterate between the fields of the table.</w:t>
+      </w:r>
+    </w:p>
+    <w:p>
+      <w:pPr>
+        <w:pStyle w:val="ListParagraph"/>
+        <w:numPr>
+          <w:ilvl w:val="0"/>
+          <w:numId w:val="1"/>
+        </w:numPr>
+        <w:rPr>
+          <w:lang w:val="en-US"/>
+        </w:rPr>
+      </w:pPr>
       <w:bookmarkStart w:id="0" w:name="_GoBack"/>
       <w:bookmarkEnd w:id="0"/>
-      <w:r>
-        <w:rPr>
-          <w:lang w:val="en-US"/>
-        </w:rPr>
-        <w:t>me</w:t>
-      </w:r>
-      <w:r>
-        <w:t xml:space="preserve"> to GameFifteen</w:t>
-      </w:r>
-    </w:p>
-    <w:p>
-      <w:pPr>
-        <w:pStyle w:val="ListParagraph"/>
-        <w:numPr>
-          <w:ilvl w:val="1"/>
-          <w:numId w:val="1"/>
-        </w:numPr>
-        <w:rPr>
-          <w:lang w:val="en-US"/>
-        </w:rPr>
-      </w:pPr>
-      <w:proofErr w:type="spellStart"/>
-      <w:r>
-        <w:rPr>
-          <w:lang w:val="en-US"/>
-        </w:rPr>
-        <w:t>sdf</w:t>
-      </w:r>
-      <w:proofErr w:type="spellEnd"/>
-    </w:p>
-    <w:p>
-      <w:pPr>
-        <w:pStyle w:val="ListParagraph"/>
-        <w:numPr>
-          <w:ilvl w:val="1"/>
-          <w:numId w:val="1"/>
-        </w:numPr>
-        <w:rPr>
-          <w:lang w:val="en-US"/>
-        </w:rPr>
-      </w:pPr>
-      <w:proofErr w:type="spellStart"/>
-      <w:r>
-        <w:rPr>
-          <w:lang w:val="en-US"/>
-        </w:rPr>
-        <w:t>sd</w:t>
-      </w:r>
-      <w:proofErr w:type="spellEnd"/>
-    </w:p>
-    <w:p>
-      <w:pPr>
-        <w:pStyle w:val="ListParagraph"/>
-        <w:numPr>
-          <w:ilvl w:val="1"/>
-          <w:numId w:val="1"/>
-        </w:numPr>
-        <w:rPr>
-          <w:lang w:val="en-US"/>
-        </w:rPr>
-      </w:pPr>
-      <w:r>
-        <w:rPr>
-          <w:lang w:val="en-US"/>
-        </w:rPr>
-        <w:t>f</w:t>
-      </w:r>
-    </w:p>
-    <w:p>
-      <w:pPr>
-        <w:pStyle w:val="ListParagraph"/>
-        <w:numPr>
-          <w:ilvl w:val="1"/>
-          <w:numId w:val="1"/>
-        </w:numPr>
-        <w:rPr>
-          <w:lang w:val="en-US"/>
-        </w:rPr>
-      </w:pPr>
-      <w:proofErr w:type="spellStart"/>
-      <w:r>
-        <w:rPr>
-          <w:lang w:val="en-US"/>
-        </w:rPr>
-        <w:t>sd</w:t>
-      </w:r>
-      <w:proofErr w:type="spellEnd"/>
-    </w:p>
-    <w:p>
-      <w:pPr>
-        <w:pStyle w:val="ListParagraph"/>
-        <w:numPr>
-          <w:ilvl w:val="1"/>
-          <w:numId w:val="1"/>
-        </w:numPr>
-        <w:rPr>
-          <w:lang w:val="en-US"/>
-        </w:rPr>
-      </w:pPr>
-      <w:r>
-        <w:rPr>
-          <w:lang w:val="en-US"/>
-        </w:rPr>
-        <w:t>f</w:t>
-      </w:r>
-    </w:p>
-    <w:p>
-      <w:pPr>
-        <w:pStyle w:val="ListParagraph"/>
-        <w:numPr>
-          <w:ilvl w:val="0"/>
-          <w:numId w:val="1"/>
-        </w:numPr>
-        <w:rPr>
-          <w:lang w:val="en-US"/>
-        </w:rPr>
-      </w:pPr>
-    </w:p>
-    <w:p>
-      <w:r>
-        <w:t> Renamed the project to Game-15.</w:t>
-      </w:r>
-    </w:p>
-    <w:p>
-      <w:r>
-        <w:t> Renamed the main class Program to GameFifteen.</w:t>
-      </w:r>
-    </w:p>
-    <w:p>
-      <w:r>
-        <w:t> Extracted each class in a separate file with a good name: GameFifteen.cs, Board.cs, Point.cs.</w:t>
-      </w:r>
-    </w:p>
-    <w:p>
-      <w:r>
-        <w:t> …</w:t>
-      </w:r>
-    </w:p>
-    <w:p>
-      <w:r>
-        <w:t>2. Reformatted the source code:</w:t>
-      </w:r>
-    </w:p>
-    <w:p>
-      <w:r>
-        <w:t> Removed all unneeded empty lines, e.g. in the method PlayGame().</w:t>
-      </w:r>
-    </w:p>
-    <w:p>
-      <w:r>
-        <w:t> Inserted empty lines between the methods.</w:t>
-      </w:r>
-    </w:p>
-    <w:p>
-      <w:r>
-        <w:t> Split the lines containing several statements into several simple lines, e.g.:</w:t>
-      </w:r>
-    </w:p>
-    <w:p>
-      <w:r>
-        <w:t>if (input[i] != ' ') break;</w:t>
-      </w:r>
-    </w:p>
-    <w:p>
-      <w:r>
-        <w:t></w:t>
-      </w:r>
-    </w:p>
-    <w:p>
-      <w:r>
-        <w:t>if (input[i] != ' ')</w:t>
-      </w:r>
-    </w:p>
-    <w:p>
-      <w:r>
-        <w:t>{</w:t>
-      </w:r>
-    </w:p>
-    <w:p>
-      <w:r>
-        <w:t>break;</w:t>
-      </w:r>
-    </w:p>
-    <w:p>
-      <w:r>
-        <w:t>}</w:t>
-      </w:r>
-    </w:p>
-    <w:p>
-      <w:r>
-        <w:t> Formatted the curly braces { and } according to the best practices for the C# language.</w:t>
-      </w:r>
-    </w:p>
-    <w:p>
-      <w:r>
-        <w:t> Put { and } after all conditionals and loops (when missing).</w:t>
-      </w:r>
-    </w:p>
-    <w:p>
-      <w:r>
-        <w:t> Character casing: variables and fields made camelCase; types and methods made PascalCase.</w:t>
-      </w:r>
-    </w:p>
-    <w:p>
-      <w:r>
-        <w:t> Formatted all other elements of the source code according to the best practices introduced in the course “High-Quality Programming Code”.</w:t>
-      </w:r>
-    </w:p>
-    <w:p>
-      <w:r>
-        <w:lastRenderedPageBreak/>
-        <w:t> …</w:t>
-      </w:r>
-    </w:p>
-    <w:p>
-      <w:r>
-        <w:t>3. Renamed variables:</w:t>
-      </w:r>
-    </w:p>
-    <w:p>
-      <w:r>
-        <w:t xml:space="preserve"> In class Fifteen: number </w:t>
-      </w:r>
-      <w:r>
-        <w:t> numberOfMoves.</w:t>
-      </w:r>
-    </w:p>
-    <w:p>
-      <w:r>
-        <w:t xml:space="preserve"> In Main(string[] args): g </w:t>
-      </w:r>
-      <w:r>
-        <w:t> gameFifteen.</w:t>
-      </w:r>
-    </w:p>
-    <w:p>
-      <w:r>
-        <w:t>4. Introduced constants:</w:t>
-      </w:r>
-    </w:p>
-    <w:p>
-      <w:r>
-        <w:t> GAME_BOARD_SIZE = 4</w:t>
-      </w:r>
-    </w:p>
-    <w:p>
-      <w:r>
-        <w:t> SCORE_BOARD_SIZE = 5.</w:t>
-      </w:r>
-    </w:p>
-    <w:p>
-      <w:r>
-        <w:t>5. Extracted the method GenerateRandomGame() from the method Main().</w:t>
-      </w:r>
-    </w:p>
-    <w:p>
-      <w:r>
-        <w:t>6. Introduced class ScoreBoard and moved all related functionality in it.</w:t>
-      </w:r>
-    </w:p>
-    <w:p>
-      <w:r>
-        <w:t>7. Moved method GenerateRandomNumber(int start, int end) to separate class RandomUtils.</w:t>
-      </w:r>
-    </w:p>
-    <w:p>
-      <w:r>
-        <w:t>8. …</w:t>
-      </w:r>
+    </w:p>
+    <w:p>
+      <w:pPr>
+        <w:pStyle w:val="ListParagraph"/>
+        <w:ind w:left="2160"/>
+        <w:rPr>
+          <w:lang w:val="en-US"/>
+        </w:rPr>
+      </w:pPr>
+    </w:p>
+    <w:p>
+      <w:pPr>
+        <w:pStyle w:val="ListParagraph"/>
+        <w:ind w:left="1416"/>
+        <w:rPr>
+          <w:lang w:val="en-US"/>
+        </w:rPr>
+      </w:pPr>
     </w:p>
     <w:sectPr>
       <w:pgSz w:w="11906" w:h="16838"/>
@@ -372,7 +1055,7 @@
   <w:abstractNum w:abstractNumId="0">
     <w:nsid w:val="3757540E"/>
     <w:multiLevelType w:val="hybridMultilevel"/>
-    <w:tmpl w:val="6596C88E"/>
+    <w:tmpl w:val="C382F3DC"/>
     <w:lvl w:ilvl="0" w:tplc="04020013">
       <w:start w:val="1"/>
       <w:numFmt w:val="upperRoman"/>
@@ -394,14 +1077,17 @@
         <w:ind w:left="1440" w:hanging="360"/>
       </w:pPr>
     </w:lvl>
-    <w:lvl w:ilvl="2" w:tplc="0402001B" w:tentative="1">
+    <w:lvl w:ilvl="2" w:tplc="04020001">
       <w:start w:val="1"/>
-      <w:numFmt w:val="lowerRoman"/>
-      <w:lvlText w:val="%3."/>
-      <w:lvlJc w:val="right"/>
+      <w:numFmt w:val="bullet"/>
+      <w:lvlText w:val=""/>
+      <w:lvlJc w:val="left"/>
       <w:pPr>
         <w:ind w:left="2160" w:hanging="180"/>
       </w:pPr>
+      <w:rPr>
+        <w:rFonts w:ascii="Symbol" w:hAnsi="Symbol" w:hint="default"/>
+      </w:rPr>
     </w:lvl>
     <w:lvl w:ilvl="3" w:tplc="0402000F" w:tentative="1">
       <w:start w:val="1"/>
@@ -778,6 +1464,36 @@
       <w:contextualSpacing/>
     </w:pPr>
   </w:style>
+  <w:style w:type="paragraph" w:styleId="BalloonText">
+    <w:name w:val="Balloon Text"/>
+    <w:basedOn w:val="Normal"/>
+    <w:link w:val="BalloonTextChar"/>
+    <w:uiPriority w:val="99"/>
+    <w:semiHidden/>
+    <w:unhideWhenUsed/>
+    <w:rsid w:val="00170040"/>
+    <w:pPr>
+      <w:spacing w:after="0" w:line="240" w:lineRule="auto"/>
+    </w:pPr>
+    <w:rPr>
+      <w:rFonts w:ascii="Tahoma" w:hAnsi="Tahoma" w:cs="Tahoma"/>
+      <w:sz w:val="16"/>
+      <w:szCs w:val="16"/>
+    </w:rPr>
+  </w:style>
+  <w:style w:type="character" w:customStyle="1" w:styleId="BalloonTextChar">
+    <w:name w:val="Balloon Text Char"/>
+    <w:basedOn w:val="DefaultParagraphFont"/>
+    <w:link w:val="BalloonText"/>
+    <w:uiPriority w:val="99"/>
+    <w:semiHidden/>
+    <w:rsid w:val="00170040"/>
+    <w:rPr>
+      <w:rFonts w:ascii="Tahoma" w:hAnsi="Tahoma" w:cs="Tahoma"/>
+      <w:sz w:val="16"/>
+      <w:szCs w:val="16"/>
+    </w:rPr>
+  </w:style>
 </w:styles>
 </file>
 
@@ -1094,6 +1810,36 @@
       <w:ind w:left="720"/>
       <w:contextualSpacing/>
     </w:pPr>
+  </w:style>
+  <w:style w:type="paragraph" w:styleId="BalloonText">
+    <w:name w:val="Balloon Text"/>
+    <w:basedOn w:val="Normal"/>
+    <w:link w:val="BalloonTextChar"/>
+    <w:uiPriority w:val="99"/>
+    <w:semiHidden/>
+    <w:unhideWhenUsed/>
+    <w:rsid w:val="00170040"/>
+    <w:pPr>
+      <w:spacing w:after="0" w:line="240" w:lineRule="auto"/>
+    </w:pPr>
+    <w:rPr>
+      <w:rFonts w:ascii="Tahoma" w:hAnsi="Tahoma" w:cs="Tahoma"/>
+      <w:sz w:val="16"/>
+      <w:szCs w:val="16"/>
+    </w:rPr>
+  </w:style>
+  <w:style w:type="character" w:customStyle="1" w:styleId="BalloonTextChar">
+    <w:name w:val="Balloon Text Char"/>
+    <w:basedOn w:val="DefaultParagraphFont"/>
+    <w:link w:val="BalloonText"/>
+    <w:uiPriority w:val="99"/>
+    <w:semiHidden/>
+    <w:rsid w:val="00170040"/>
+    <w:rPr>
+      <w:rFonts w:ascii="Tahoma" w:hAnsi="Tahoma" w:cs="Tahoma"/>
+      <w:sz w:val="16"/>
+      <w:szCs w:val="16"/>
+    </w:rPr>
   </w:style>
 </w:styles>
 </file>
@@ -1381,4 +2127,16 @@
   <a:objectDefaults/>
   <a:extraClrSchemeLst/>
 </a:theme>
+</file>
+
+<file path=customXml/item1.xml><?xml version="1.0" encoding="utf-8"?>
+<b:Sources xmlns:b="http://schemas.openxmlformats.org/officeDocument/2006/bibliography" xmlns="http://schemas.openxmlformats.org/officeDocument/2006/bibliography" SelectedStyle="\APA.XSL" StyleName="APA"/>
+</file>
+
+<file path=customXml/itemProps1.xml><?xml version="1.0" encoding="utf-8"?>
+<ds:datastoreItem xmlns:ds="http://schemas.openxmlformats.org/officeDocument/2006/customXml" ds:itemID="{F9755BB6-6D6D-4815-B229-F24BA45603A4}">
+  <ds:schemaRefs>
+    <ds:schemaRef ds:uri="http://schemas.openxmlformats.org/officeDocument/2006/bibliography"/>
+  </ds:schemaRefs>
+</ds:datastoreItem>
 </file>
</xml_diff>